<commit_message>
thêm usecase và sequence diagram của chỉnh sửa thông tin người dùng
</commit_message>
<xml_diff>
--- a/UML/Quy/Login.docx
+++ b/UML/Quy/Login.docx
@@ -246,10 +246,7 @@
           </w:tcPr>
           <w:p>
             <w:r>
-              <w:t xml:space="preserve">Option 1: </w:t>
-            </w:r>
-            <w:r>
-              <w:t>Đăng nhập thành công</w:t>
+              <w:t>Option 1: Đăng nhập thành công</w:t>
             </w:r>
           </w:p>
           <w:p>
@@ -261,10 +258,7 @@
               </w:numPr>
             </w:pPr>
             <w:r>
-              <w:t xml:space="preserve">Hệ thống hiển thị trang </w:t>
-            </w:r>
-            <w:r>
-              <w:t>đăng nhập</w:t>
+              <w:t>Hệ thống hiển thị trang đăng nhập</w:t>
             </w:r>
           </w:p>
           <w:p>
@@ -276,13 +270,7 @@
               </w:numPr>
             </w:pPr>
             <w:r>
-              <w:t>Người tham gia</w:t>
-            </w:r>
-            <w:r>
-              <w:t xml:space="preserve"> nhập vào </w:t>
-            </w:r>
-            <w:r>
-              <w:t>thông tin đăng nhập (username, password)</w:t>
+              <w:t>Người tham gia nhập vào thông tin đăng nhập (username, password)</w:t>
             </w:r>
           </w:p>
           <w:p>
@@ -294,10 +282,7 @@
               </w:numPr>
             </w:pPr>
             <w:r>
-              <w:t xml:space="preserve">Hệ thống kiểm tra </w:t>
-            </w:r>
-            <w:r>
-              <w:t>thông ti</w:t>
+              <w:t>Hệ thống kiểm tra thông ti</w:t>
             </w:r>
             <w:r>
               <w:t>n đăng nhập</w:t>
@@ -329,13 +314,7 @@
           </w:p>
           <w:p>
             <w:r>
-              <w:t>Option 2 :</w:t>
-            </w:r>
-            <w:r>
-              <w:t xml:space="preserve"> Đăng nhập thất bại</w:t>
-            </w:r>
-            <w:r>
-              <w:t xml:space="preserve"> </w:t>
+              <w:t xml:space="preserve">Option 2 : Đăng nhập thất bại </w:t>
             </w:r>
           </w:p>
           <w:p>
@@ -406,8 +385,6 @@
             <w:r>
               <w:t>Trả về thông báo tương ứng với lỗi của thông tin đăng nhập ở trang đăng nh</w:t>
             </w:r>
-            <w:bookmarkStart w:id="0" w:name="_GoBack"/>
-            <w:bookmarkEnd w:id="0"/>
           </w:p>
         </w:tc>
       </w:tr>
@@ -441,7 +418,7 @@
           <wp:inline distT="0" distB="0" distL="0" distR="0">
             <wp:extent cx="5731510" cy="3318510"/>
             <wp:effectExtent l="0" t="0" r="2540" b="0"/>
-            <wp:docPr id="2" name="Picture 2"/>
+            <wp:docPr id="5" name="Picture 5"/>
             <wp:cNvGraphicFramePr>
               <a:graphicFrameLocks xmlns:a="http://schemas.openxmlformats.org/drawingml/2006/main" noChangeAspect="1"/>
             </wp:cNvGraphicFramePr>
@@ -449,7 +426,7 @@
               <a:graphicData uri="http://schemas.openxmlformats.org/drawingml/2006/picture">
                 <pic:pic xmlns:pic="http://schemas.openxmlformats.org/drawingml/2006/picture">
                   <pic:nvPicPr>
-                    <pic:cNvPr id="0" name="Picture 3"/>
+                    <pic:cNvPr id="0" name="Picture 5"/>
                     <pic:cNvPicPr>
                       <a:picLocks noChangeAspect="1" noChangeArrowheads="1"/>
                     </pic:cNvPicPr>
@@ -487,6 +464,635 @@
         </w:drawing>
       </w:r>
     </w:p>
+    <w:p>
+      <w:pPr>
+        <w:pStyle w:val="ListParagraph"/>
+        <w:numPr>
+          <w:ilvl w:val="0"/>
+          <w:numId w:val="1"/>
+        </w:numPr>
+      </w:pPr>
+      <w:r>
+        <w:rPr>
+          <w:lang w:val="en-US"/>
+        </w:rPr>
+        <w:t>Ch</w:t>
+      </w:r>
+      <w:r>
+        <w:rPr>
+          <w:lang w:val="en-US"/>
+        </w:rPr>
+        <w:t>ỉnh</w:t>
+      </w:r>
+      <w:r>
+        <w:rPr>
+          <w:lang w:val="en-US"/>
+        </w:rPr>
+        <w:t xml:space="preserve"> s</w:t>
+      </w:r>
+      <w:r>
+        <w:rPr>
+          <w:lang w:val="en-US"/>
+        </w:rPr>
+        <w:t>ửa</w:t>
+      </w:r>
+      <w:r>
+        <w:rPr>
+          <w:lang w:val="en-US"/>
+        </w:rPr>
+        <w:t xml:space="preserve"> th</w:t>
+      </w:r>
+      <w:r>
+        <w:rPr>
+          <w:lang w:val="en-US"/>
+        </w:rPr>
+        <w:t>ô</w:t>
+      </w:r>
+      <w:r>
+        <w:rPr>
+          <w:lang w:val="en-US"/>
+        </w:rPr>
+        <w:t>ng tin</w:t>
+      </w:r>
+    </w:p>
+    <w:p>
+      <w:pPr>
+        <w:pStyle w:val="ListParagraph"/>
+        <w:numPr>
+          <w:ilvl w:val="1"/>
+          <w:numId w:val="1"/>
+        </w:numPr>
+      </w:pPr>
+      <w:r>
+        <w:t>Us</w:t>
+      </w:r>
+      <w:r>
+        <w:rPr>
+          <w:lang w:val="en-US"/>
+        </w:rPr>
+        <w:t>ecase diagram</w:t>
+      </w:r>
+    </w:p>
+    <w:p>
+      <w:r>
+        <w:rPr>
+          <w:noProof/>
+        </w:rPr>
+        <w:drawing>
+          <wp:inline distT="0" distB="0" distL="0" distR="0">
+            <wp:extent cx="5731510" cy="4279900"/>
+            <wp:effectExtent l="0" t="0" r="2540" b="6350"/>
+            <wp:docPr id="3" name="Picture 3"/>
+            <wp:cNvGraphicFramePr>
+              <a:graphicFrameLocks xmlns:a="http://schemas.openxmlformats.org/drawingml/2006/main" noChangeAspect="1"/>
+            </wp:cNvGraphicFramePr>
+            <a:graphic xmlns:a="http://schemas.openxmlformats.org/drawingml/2006/main">
+              <a:graphicData uri="http://schemas.openxmlformats.org/drawingml/2006/picture">
+                <pic:pic xmlns:pic="http://schemas.openxmlformats.org/drawingml/2006/picture">
+                  <pic:nvPicPr>
+                    <pic:cNvPr id="0" name="Picture 1"/>
+                    <pic:cNvPicPr>
+                      <a:picLocks noChangeAspect="1" noChangeArrowheads="1"/>
+                    </pic:cNvPicPr>
+                  </pic:nvPicPr>
+                  <pic:blipFill>
+                    <a:blip r:embed="rId7">
+                      <a:extLst>
+                        <a:ext uri="{28A0092B-C50C-407E-A947-70E740481C1C}">
+                          <a14:useLocalDpi xmlns:a14="http://schemas.microsoft.com/office/drawing/2010/main" val="0"/>
+                        </a:ext>
+                      </a:extLst>
+                    </a:blip>
+                    <a:srcRect/>
+                    <a:stretch>
+                      <a:fillRect/>
+                    </a:stretch>
+                  </pic:blipFill>
+                  <pic:spPr bwMode="auto">
+                    <a:xfrm>
+                      <a:off x="0" y="0"/>
+                      <a:ext cx="5731510" cy="4279900"/>
+                    </a:xfrm>
+                    <a:prstGeom prst="rect">
+                      <a:avLst/>
+                    </a:prstGeom>
+                    <a:noFill/>
+                    <a:ln>
+                      <a:noFill/>
+                    </a:ln>
+                  </pic:spPr>
+                </pic:pic>
+              </a:graphicData>
+            </a:graphic>
+          </wp:inline>
+        </w:drawing>
+      </w:r>
+    </w:p>
+    <w:tbl>
+      <w:tblPr>
+        <w:tblStyle w:val="TableGrid"/>
+        <w:tblW w:w="0" w:type="auto"/>
+        <w:tblLook w:val="04A0" w:firstRow="1" w:lastRow="0" w:firstColumn="1" w:lastColumn="0" w:noHBand="0" w:noVBand="1"/>
+      </w:tblPr>
+      <w:tblGrid>
+        <w:gridCol w:w="4495"/>
+        <w:gridCol w:w="4521"/>
+      </w:tblGrid>
+      <w:tr>
+        <w:tc>
+          <w:tcPr>
+            <w:tcW w:w="4675" w:type="dxa"/>
+          </w:tcPr>
+          <w:p>
+            <w:r>
+              <w:t>Đặc tả</w:t>
+            </w:r>
+          </w:p>
+        </w:tc>
+        <w:tc>
+          <w:tcPr>
+            <w:tcW w:w="4675" w:type="dxa"/>
+          </w:tcPr>
+          <w:p>
+            <w:r>
+              <w:t>Ý nghĩa</w:t>
+            </w:r>
+          </w:p>
+        </w:tc>
+      </w:tr>
+      <w:tr>
+        <w:tc>
+          <w:tcPr>
+            <w:tcW w:w="4675" w:type="dxa"/>
+          </w:tcPr>
+          <w:p>
+            <w:r>
+              <w:t>Tên usecase</w:t>
+            </w:r>
+          </w:p>
+        </w:tc>
+        <w:tc>
+          <w:tcPr>
+            <w:tcW w:w="4675" w:type="dxa"/>
+          </w:tcPr>
+          <w:p>
+            <w:r>
+              <w:t>Ch</w:t>
+            </w:r>
+            <w:r>
+              <w:t>ỉ</w:t>
+            </w:r>
+            <w:r>
+              <w:t>nh s</w:t>
+            </w:r>
+            <w:r>
+              <w:t>ủ</w:t>
+            </w:r>
+            <w:r>
+              <w:t>a th</w:t>
+            </w:r>
+            <w:r>
+              <w:t>ô</w:t>
+            </w:r>
+            <w:r>
+              <w:t>ng tin ng</w:t>
+            </w:r>
+            <w:r>
+              <w:t>ười</w:t>
+            </w:r>
+            <w:r>
+              <w:t xml:space="preserve"> d</w:t>
+            </w:r>
+            <w:r>
+              <w:t>ùn</w:t>
+            </w:r>
+          </w:p>
+        </w:tc>
+      </w:tr>
+      <w:tr>
+        <w:tc>
+          <w:tcPr>
+            <w:tcW w:w="4675" w:type="dxa"/>
+          </w:tcPr>
+          <w:p>
+            <w:r>
+              <w:t>Tác nhân chính</w:t>
+            </w:r>
+          </w:p>
+        </w:tc>
+        <w:tc>
+          <w:tcPr>
+            <w:tcW w:w="4675" w:type="dxa"/>
+          </w:tcPr>
+          <w:p>
+            <w:r>
+              <w:t xml:space="preserve">Người tham gia, </w:t>
+            </w:r>
+            <w:r>
+              <w:t>H</w:t>
+            </w:r>
+            <w:r>
+              <w:t>ệ</w:t>
+            </w:r>
+            <w:r>
+              <w:t xml:space="preserve"> th</w:t>
+            </w:r>
+            <w:r>
+              <w:t>ốn</w:t>
+            </w:r>
+            <w:r>
+              <w:t>g</w:t>
+            </w:r>
+          </w:p>
+        </w:tc>
+      </w:tr>
+      <w:tr>
+        <w:tc>
+          <w:tcPr>
+            <w:tcW w:w="4675" w:type="dxa"/>
+          </w:tcPr>
+          <w:p>
+            <w:r>
+              <w:lastRenderedPageBreak/>
+              <w:t xml:space="preserve">Người chịu trách nhiệm </w:t>
+            </w:r>
+          </w:p>
+        </w:tc>
+        <w:tc>
+          <w:tcPr>
+            <w:tcW w:w="4675" w:type="dxa"/>
+          </w:tcPr>
+          <w:p>
+            <w:r>
+              <w:t>N/A</w:t>
+            </w:r>
+          </w:p>
+        </w:tc>
+      </w:tr>
+      <w:tr>
+        <w:tc>
+          <w:tcPr>
+            <w:tcW w:w="4675" w:type="dxa"/>
+          </w:tcPr>
+          <w:p>
+            <w:r>
+              <w:t>Tiền điều kiện</w:t>
+            </w:r>
+          </w:p>
+        </w:tc>
+        <w:tc>
+          <w:tcPr>
+            <w:tcW w:w="4675" w:type="dxa"/>
+          </w:tcPr>
+          <w:p>
+            <w:r>
+              <w:t>Đã kết nối thành công vào CSDL</w:t>
+            </w:r>
+          </w:p>
+        </w:tc>
+      </w:tr>
+      <w:tr>
+        <w:tc>
+          <w:tcPr>
+            <w:tcW w:w="4675" w:type="dxa"/>
+          </w:tcPr>
+          <w:p>
+            <w:r>
+              <w:t>Đảm bảo tối thiểu</w:t>
+            </w:r>
+          </w:p>
+        </w:tc>
+        <w:tc>
+          <w:tcPr>
+            <w:tcW w:w="4675" w:type="dxa"/>
+          </w:tcPr>
+          <w:p>
+            <w:r>
+              <w:t>Đã</w:t>
+            </w:r>
+            <w:r>
+              <w:t xml:space="preserve"> </w:t>
+            </w:r>
+            <w:r>
+              <w:t>đă</w:t>
+            </w:r>
+            <w:r>
+              <w:t>ng nh</w:t>
+            </w:r>
+            <w:r>
+              <w:t>ậ</w:t>
+            </w:r>
+            <w:r>
+              <w:t>p v</w:t>
+            </w:r>
+            <w:r>
+              <w:t>à</w:t>
+            </w:r>
+            <w:r>
+              <w:t>o h</w:t>
+            </w:r>
+            <w:r>
+              <w:t>ệ</w:t>
+            </w:r>
+            <w:r>
+              <w:t xml:space="preserve"> th</w:t>
+            </w:r>
+            <w:r>
+              <w:t>ố</w:t>
+            </w:r>
+            <w:r>
+              <w:t>ng</w:t>
+            </w:r>
+          </w:p>
+        </w:tc>
+      </w:tr>
+      <w:tr>
+        <w:tc>
+          <w:tcPr>
+            <w:tcW w:w="4675" w:type="dxa"/>
+          </w:tcPr>
+          <w:p>
+            <w:r>
+              <w:t>Chuỗi sự kiện chính</w:t>
+            </w:r>
+          </w:p>
+        </w:tc>
+        <w:tc>
+          <w:tcPr>
+            <w:tcW w:w="4675" w:type="dxa"/>
+          </w:tcPr>
+          <w:p>
+            <w:r>
+              <w:t>Option 1:</w:t>
+            </w:r>
+            <w:r>
+              <w:t xml:space="preserve"> Chỉnh sửa thành công</w:t>
+            </w:r>
+          </w:p>
+          <w:p>
+            <w:pPr>
+              <w:pStyle w:val="ListParagraph"/>
+              <w:numPr>
+                <w:ilvl w:val="0"/>
+                <w:numId w:val="8"/>
+              </w:numPr>
+            </w:pPr>
+            <w:r>
+              <w:t>Người tham gia đăng nhập thành công vào hệ thống</w:t>
+            </w:r>
+          </w:p>
+          <w:p>
+            <w:pPr>
+              <w:pStyle w:val="ListParagraph"/>
+              <w:numPr>
+                <w:ilvl w:val="0"/>
+                <w:numId w:val="8"/>
+              </w:numPr>
+            </w:pPr>
+            <w:r>
+              <w:t>Người dùng yêu cầu chỉnh sửa thông tin người dùng</w:t>
+            </w:r>
+          </w:p>
+          <w:p>
+            <w:pPr>
+              <w:pStyle w:val="ListParagraph"/>
+              <w:numPr>
+                <w:ilvl w:val="0"/>
+                <w:numId w:val="8"/>
+              </w:numPr>
+            </w:pPr>
+            <w:r>
+              <w:t>Người dùng nhập vào thông tin cần chỉnh sửa</w:t>
+            </w:r>
+          </w:p>
+          <w:p>
+            <w:pPr>
+              <w:pStyle w:val="ListParagraph"/>
+              <w:numPr>
+                <w:ilvl w:val="0"/>
+                <w:numId w:val="8"/>
+              </w:numPr>
+            </w:pPr>
+            <w:r>
+              <w:t>Hệ thống kiểm tra thông ti</w:t>
+            </w:r>
+            <w:r>
+              <w:t xml:space="preserve">n </w:t>
+            </w:r>
+            <w:r>
+              <w:t>cần chỉnh sủa</w:t>
+            </w:r>
+          </w:p>
+          <w:p>
+            <w:pPr>
+              <w:pStyle w:val="ListParagraph"/>
+              <w:numPr>
+                <w:ilvl w:val="0"/>
+                <w:numId w:val="8"/>
+              </w:numPr>
+            </w:pPr>
+            <w:r>
+              <w:t xml:space="preserve">Thông tin </w:t>
+            </w:r>
+            <w:r>
+              <w:t>chỉnh sửa</w:t>
+            </w:r>
+            <w:r>
+              <w:t xml:space="preserve"> chính xác</w:t>
+            </w:r>
+          </w:p>
+          <w:p>
+            <w:pPr>
+              <w:pStyle w:val="ListParagraph"/>
+              <w:numPr>
+                <w:ilvl w:val="0"/>
+                <w:numId w:val="8"/>
+              </w:numPr>
+            </w:pPr>
+            <w:r>
+              <w:t>Thông báo chỉnh sửa thành công</w:t>
+            </w:r>
+          </w:p>
+          <w:p>
+            <w:pPr>
+              <w:pStyle w:val="ListParagraph"/>
+              <w:numPr>
+                <w:ilvl w:val="0"/>
+                <w:numId w:val="8"/>
+              </w:numPr>
+            </w:pPr>
+            <w:r>
+              <w:t xml:space="preserve">Trở về trang </w:t>
+            </w:r>
+            <w:r>
+              <w:t>thông tin người d</w:t>
+            </w:r>
+            <w:r>
+              <w:t>ùng</w:t>
+            </w:r>
+          </w:p>
+          <w:p>
+            <w:r>
+              <w:t xml:space="preserve">Option 2 : </w:t>
+            </w:r>
+            <w:r>
+              <w:t>Chỉnh sửa không th</w:t>
+            </w:r>
+            <w:r>
+              <w:t>ành công</w:t>
+            </w:r>
+            <w:bookmarkStart w:id="0" w:name="_GoBack"/>
+            <w:bookmarkEnd w:id="0"/>
+          </w:p>
+          <w:p>
+            <w:pPr>
+              <w:pStyle w:val="ListParagraph"/>
+              <w:numPr>
+                <w:ilvl w:val="0"/>
+                <w:numId w:val="9"/>
+              </w:numPr>
+            </w:pPr>
+            <w:r>
+              <w:t>Người tham gia đăng nhập thành công vào hệ thống</w:t>
+            </w:r>
+          </w:p>
+          <w:p>
+            <w:pPr>
+              <w:pStyle w:val="ListParagraph"/>
+              <w:numPr>
+                <w:ilvl w:val="0"/>
+                <w:numId w:val="9"/>
+              </w:numPr>
+            </w:pPr>
+            <w:r>
+              <w:t>Người dùng yêu cầu chỉnh sửa thông tin người dùng</w:t>
+            </w:r>
+          </w:p>
+          <w:p>
+            <w:pPr>
+              <w:pStyle w:val="ListParagraph"/>
+              <w:numPr>
+                <w:ilvl w:val="0"/>
+                <w:numId w:val="9"/>
+              </w:numPr>
+            </w:pPr>
+            <w:r>
+              <w:t>Người dùng nhập vào thông tin cần chỉnh sửa</w:t>
+            </w:r>
+          </w:p>
+          <w:p>
+            <w:pPr>
+              <w:pStyle w:val="ListParagraph"/>
+              <w:numPr>
+                <w:ilvl w:val="0"/>
+                <w:numId w:val="9"/>
+              </w:numPr>
+            </w:pPr>
+            <w:r>
+              <w:t>Hệ thống kiểm tra thông ti</w:t>
+            </w:r>
+            <w:r>
+              <w:t>n cần chỉnh sủa</w:t>
+            </w:r>
+          </w:p>
+          <w:p>
+            <w:pPr>
+              <w:pStyle w:val="ListParagraph"/>
+              <w:numPr>
+                <w:ilvl w:val="0"/>
+                <w:numId w:val="9"/>
+              </w:numPr>
+            </w:pPr>
+            <w:r>
+              <w:t>Thông tin chỉnh sửa chính xác</w:t>
+            </w:r>
+          </w:p>
+          <w:p>
+            <w:pPr>
+              <w:pStyle w:val="ListParagraph"/>
+              <w:numPr>
+                <w:ilvl w:val="0"/>
+                <w:numId w:val="9"/>
+              </w:numPr>
+            </w:pPr>
+            <w:r>
+              <w:t>Thông báo thông tin chỉnh sửa không hợp lệ, mời người dùng nhập lại</w:t>
+            </w:r>
+          </w:p>
+        </w:tc>
+      </w:tr>
+    </w:tbl>
+    <w:p/>
+    <w:p>
+      <w:pPr>
+        <w:pStyle w:val="ListParagraph"/>
+        <w:numPr>
+          <w:ilvl w:val="1"/>
+          <w:numId w:val="1"/>
+        </w:numPr>
+      </w:pPr>
+      <w:r>
+        <w:rPr>
+          <w:lang w:val="en-US"/>
+        </w:rPr>
+        <w:t>Sequence diagram</w:t>
+      </w:r>
+    </w:p>
+    <w:p>
+      <w:r>
+        <w:rPr>
+          <w:noProof/>
+        </w:rPr>
+        <w:drawing>
+          <wp:inline distT="0" distB="0" distL="0" distR="0">
+            <wp:extent cx="5731510" cy="3642360"/>
+            <wp:effectExtent l="0" t="0" r="2540" b="0"/>
+            <wp:docPr id="4" name="Picture 4"/>
+            <wp:cNvGraphicFramePr>
+              <a:graphicFrameLocks xmlns:a="http://schemas.openxmlformats.org/drawingml/2006/main" noChangeAspect="1"/>
+            </wp:cNvGraphicFramePr>
+            <a:graphic xmlns:a="http://schemas.openxmlformats.org/drawingml/2006/main">
+              <a:graphicData uri="http://schemas.openxmlformats.org/drawingml/2006/picture">
+                <pic:pic xmlns:pic="http://schemas.openxmlformats.org/drawingml/2006/picture">
+                  <pic:nvPicPr>
+                    <pic:cNvPr id="0" name="Picture 3"/>
+                    <pic:cNvPicPr>
+                      <a:picLocks noChangeAspect="1" noChangeArrowheads="1"/>
+                    </pic:cNvPicPr>
+                  </pic:nvPicPr>
+                  <pic:blipFill>
+                    <a:blip r:embed="rId8">
+                      <a:extLst>
+                        <a:ext uri="{28A0092B-C50C-407E-A947-70E740481C1C}">
+                          <a14:useLocalDpi xmlns:a14="http://schemas.microsoft.com/office/drawing/2010/main" val="0"/>
+                        </a:ext>
+                      </a:extLst>
+                    </a:blip>
+                    <a:srcRect/>
+                    <a:stretch>
+                      <a:fillRect/>
+                    </a:stretch>
+                  </pic:blipFill>
+                  <pic:spPr bwMode="auto">
+                    <a:xfrm>
+                      <a:off x="0" y="0"/>
+                      <a:ext cx="5731510" cy="3642360"/>
+                    </a:xfrm>
+                    <a:prstGeom prst="rect">
+                      <a:avLst/>
+                    </a:prstGeom>
+                    <a:noFill/>
+                    <a:ln>
+                      <a:noFill/>
+                    </a:ln>
+                  </pic:spPr>
+                </pic:pic>
+              </a:graphicData>
+            </a:graphic>
+          </wp:inline>
+        </w:drawing>
+      </w:r>
+    </w:p>
     <w:sectPr>
       <w:pgSz w:w="11906" w:h="16838"/>
       <w:pgMar w:top="1440" w:right="1440" w:bottom="1440" w:left="1440" w:header="708" w:footer="708" w:gutter="0"/>
@@ -500,10 +1106,10 @@
 <file path=word/numbering.xml><?xml version="1.0" encoding="utf-8"?>
 <w:numbering xmlns:wpc="http://schemas.microsoft.com/office/word/2010/wordprocessingCanvas" xmlns:cx="http://schemas.microsoft.com/office/drawing/2014/chartex" xmlns:cx1="http://schemas.microsoft.com/office/drawing/2015/9/8/chartex" xmlns:cx2="http://schemas.microsoft.com/office/drawing/2015/10/21/chartex" xmlns:cx3="http://schemas.microsoft.com/office/drawing/2016/5/9/chartex" xmlns:cx4="http://schemas.microsoft.com/office/drawing/2016/5/10/chartex" xmlns:cx5="http://schemas.microsoft.com/office/drawing/2016/5/11/chartex" xmlns:cx6="http://schemas.microsoft.com/office/drawing/2016/5/12/chartex" xmlns:cx7="http://schemas.microsoft.com/office/drawing/2016/5/13/chartex" xmlns:cx8="http://schemas.microsoft.com/office/drawing/2016/5/14/chartex" xmlns:mc="http://schemas.openxmlformats.org/markup-compatibility/2006" xmlns:aink="http://schemas.microsoft.com/office/drawing/2016/ink" xmlns:am3d="http://schemas.microsoft.com/office/drawing/2017/model3d" xmlns:o="urn:schemas-microsoft-com:office:office" xmlns:r="http://schemas.openxmlformats.org/officeDocument/2006/relationships" xmlns:m="http://schemas.openxmlformats.org/officeDocument/2006/math" xmlns:v="urn:schemas-microsoft-com:vml" xmlns:wp14="http://schemas.microsoft.com/office/word/2010/wordprocessingDrawing" xmlns:wp="http://schemas.openxmlformats.org/drawingml/2006/wordprocessingDrawing" xmlns:w10="urn:schemas-microsoft-com:office:word" xmlns:w="http://schemas.openxmlformats.org/wordprocessingml/2006/main" xmlns:w14="http://schemas.microsoft.com/office/word/2010/wordml" xmlns:w15="http://schemas.microsoft.com/office/word/2012/wordml" xmlns:w16cid="http://schemas.microsoft.com/office/word/2016/wordml/cid" xmlns:w16se="http://schemas.microsoft.com/office/word/2015/wordml/symex" xmlns:wpg="http://schemas.microsoft.com/office/word/2010/wordprocessingGroup" xmlns:wpi="http://schemas.microsoft.com/office/word/2010/wordprocessingInk" xmlns:wne="http://schemas.microsoft.com/office/word/2006/wordml" xmlns:wps="http://schemas.microsoft.com/office/word/2010/wordprocessingShape" mc:Ignorable="w14 w15 w16se w16cid wp14">
   <w:abstractNum w:abstractNumId="0" w15:restartNumberingAfterBreak="0">
-    <w:nsid w:val="0E45167C"/>
+    <w:nsid w:val="088C0D08"/>
     <w:multiLevelType w:val="hybridMultilevel"/>
-    <w:tmpl w:val="7402D61C"/>
-    <w:lvl w:ilvl="0" w:tplc="042A000F">
+    <w:tmpl w:val="38B4D02A"/>
+    <w:lvl w:ilvl="0" w:tplc="0409000F">
       <w:start w:val="1"/>
       <w:numFmt w:val="decimal"/>
       <w:lvlText w:val="%1."/>
@@ -511,8 +1117,11 @@
       <w:pPr>
         <w:ind w:left="720" w:hanging="360"/>
       </w:pPr>
-    </w:lvl>
-    <w:lvl w:ilvl="1" w:tplc="042A0019">
+      <w:rPr>
+        <w:rFonts w:hint="default"/>
+      </w:rPr>
+    </w:lvl>
+    <w:lvl w:ilvl="1" w:tplc="04090019" w:tentative="1">
       <w:start w:val="1"/>
       <w:numFmt w:val="lowerLetter"/>
       <w:lvlText w:val="%2."/>
@@ -521,7 +1130,7 @@
         <w:ind w:left="1440" w:hanging="360"/>
       </w:pPr>
     </w:lvl>
-    <w:lvl w:ilvl="2" w:tplc="042A001B" w:tentative="1">
+    <w:lvl w:ilvl="2" w:tplc="0409001B" w:tentative="1">
       <w:start w:val="1"/>
       <w:numFmt w:val="lowerRoman"/>
       <w:lvlText w:val="%3."/>
@@ -530,7 +1139,7 @@
         <w:ind w:left="2160" w:hanging="180"/>
       </w:pPr>
     </w:lvl>
-    <w:lvl w:ilvl="3" w:tplc="042A000F" w:tentative="1">
+    <w:lvl w:ilvl="3" w:tplc="0409000F" w:tentative="1">
       <w:start w:val="1"/>
       <w:numFmt w:val="decimal"/>
       <w:lvlText w:val="%4."/>
@@ -539,7 +1148,7 @@
         <w:ind w:left="2880" w:hanging="360"/>
       </w:pPr>
     </w:lvl>
-    <w:lvl w:ilvl="4" w:tplc="042A0019" w:tentative="1">
+    <w:lvl w:ilvl="4" w:tplc="04090019" w:tentative="1">
       <w:start w:val="1"/>
       <w:numFmt w:val="lowerLetter"/>
       <w:lvlText w:val="%5."/>
@@ -548,7 +1157,7 @@
         <w:ind w:left="3600" w:hanging="360"/>
       </w:pPr>
     </w:lvl>
-    <w:lvl w:ilvl="5" w:tplc="042A001B" w:tentative="1">
+    <w:lvl w:ilvl="5" w:tplc="0409001B" w:tentative="1">
       <w:start w:val="1"/>
       <w:numFmt w:val="lowerRoman"/>
       <w:lvlText w:val="%6."/>
@@ -557,7 +1166,7 @@
         <w:ind w:left="4320" w:hanging="180"/>
       </w:pPr>
     </w:lvl>
-    <w:lvl w:ilvl="6" w:tplc="042A000F" w:tentative="1">
+    <w:lvl w:ilvl="6" w:tplc="0409000F" w:tentative="1">
       <w:start w:val="1"/>
       <w:numFmt w:val="decimal"/>
       <w:lvlText w:val="%7."/>
@@ -566,7 +1175,7 @@
         <w:ind w:left="5040" w:hanging="360"/>
       </w:pPr>
     </w:lvl>
-    <w:lvl w:ilvl="7" w:tplc="042A0019" w:tentative="1">
+    <w:lvl w:ilvl="7" w:tplc="04090019" w:tentative="1">
       <w:start w:val="1"/>
       <w:numFmt w:val="lowerLetter"/>
       <w:lvlText w:val="%8."/>
@@ -575,7 +1184,7 @@
         <w:ind w:left="5760" w:hanging="360"/>
       </w:pPr>
     </w:lvl>
-    <w:lvl w:ilvl="8" w:tplc="042A001B" w:tentative="1">
+    <w:lvl w:ilvl="8" w:tplc="0409001B" w:tentative="1">
       <w:start w:val="1"/>
       <w:numFmt w:val="lowerRoman"/>
       <w:lvlText w:val="%9."/>
@@ -586,6 +1195,92 @@
     </w:lvl>
   </w:abstractNum>
   <w:abstractNum w:abstractNumId="1" w15:restartNumberingAfterBreak="0">
+    <w:nsid w:val="0E45167C"/>
+    <w:multiLevelType w:val="hybridMultilevel"/>
+    <w:tmpl w:val="A0F2F6AA"/>
+    <w:lvl w:ilvl="0" w:tplc="042A000F">
+      <w:start w:val="1"/>
+      <w:numFmt w:val="decimal"/>
+      <w:lvlText w:val="%1."/>
+      <w:lvlJc w:val="left"/>
+      <w:pPr>
+        <w:ind w:left="720" w:hanging="360"/>
+      </w:pPr>
+    </w:lvl>
+    <w:lvl w:ilvl="1" w:tplc="042A0019">
+      <w:start w:val="1"/>
+      <w:numFmt w:val="lowerLetter"/>
+      <w:lvlText w:val="%2."/>
+      <w:lvlJc w:val="left"/>
+      <w:pPr>
+        <w:ind w:left="1440" w:hanging="360"/>
+      </w:pPr>
+    </w:lvl>
+    <w:lvl w:ilvl="2" w:tplc="042A001B" w:tentative="1">
+      <w:start w:val="1"/>
+      <w:numFmt w:val="lowerRoman"/>
+      <w:lvlText w:val="%3."/>
+      <w:lvlJc w:val="right"/>
+      <w:pPr>
+        <w:ind w:left="2160" w:hanging="180"/>
+      </w:pPr>
+    </w:lvl>
+    <w:lvl w:ilvl="3" w:tplc="042A000F" w:tentative="1">
+      <w:start w:val="1"/>
+      <w:numFmt w:val="decimal"/>
+      <w:lvlText w:val="%4."/>
+      <w:lvlJc w:val="left"/>
+      <w:pPr>
+        <w:ind w:left="2880" w:hanging="360"/>
+      </w:pPr>
+    </w:lvl>
+    <w:lvl w:ilvl="4" w:tplc="042A0019" w:tentative="1">
+      <w:start w:val="1"/>
+      <w:numFmt w:val="lowerLetter"/>
+      <w:lvlText w:val="%5."/>
+      <w:lvlJc w:val="left"/>
+      <w:pPr>
+        <w:ind w:left="3600" w:hanging="360"/>
+      </w:pPr>
+    </w:lvl>
+    <w:lvl w:ilvl="5" w:tplc="042A001B" w:tentative="1">
+      <w:start w:val="1"/>
+      <w:numFmt w:val="lowerRoman"/>
+      <w:lvlText w:val="%6."/>
+      <w:lvlJc w:val="right"/>
+      <w:pPr>
+        <w:ind w:left="4320" w:hanging="180"/>
+      </w:pPr>
+    </w:lvl>
+    <w:lvl w:ilvl="6" w:tplc="042A000F" w:tentative="1">
+      <w:start w:val="1"/>
+      <w:numFmt w:val="decimal"/>
+      <w:lvlText w:val="%7."/>
+      <w:lvlJc w:val="left"/>
+      <w:pPr>
+        <w:ind w:left="5040" w:hanging="360"/>
+      </w:pPr>
+    </w:lvl>
+    <w:lvl w:ilvl="7" w:tplc="042A0019" w:tentative="1">
+      <w:start w:val="1"/>
+      <w:numFmt w:val="lowerLetter"/>
+      <w:lvlText w:val="%8."/>
+      <w:lvlJc w:val="left"/>
+      <w:pPr>
+        <w:ind w:left="5760" w:hanging="360"/>
+      </w:pPr>
+    </w:lvl>
+    <w:lvl w:ilvl="8" w:tplc="042A001B" w:tentative="1">
+      <w:start w:val="1"/>
+      <w:numFmt w:val="lowerRoman"/>
+      <w:lvlText w:val="%9."/>
+      <w:lvlJc w:val="right"/>
+      <w:pPr>
+        <w:ind w:left="6480" w:hanging="180"/>
+      </w:pPr>
+    </w:lvl>
+  </w:abstractNum>
+  <w:abstractNum w:abstractNumId="2" w15:restartNumberingAfterBreak="0">
     <w:nsid w:val="3D9957A5"/>
     <w:multiLevelType w:val="hybridMultilevel"/>
     <w:tmpl w:val="E530EC84"/>
@@ -674,7 +1369,185 @@
       </w:pPr>
     </w:lvl>
   </w:abstractNum>
-  <w:abstractNum w:abstractNumId="2" w15:restartNumberingAfterBreak="0">
+  <w:abstractNum w:abstractNumId="3" w15:restartNumberingAfterBreak="0">
+    <w:nsid w:val="405C5559"/>
+    <w:multiLevelType w:val="hybridMultilevel"/>
+    <w:tmpl w:val="E530EC84"/>
+    <w:lvl w:ilvl="0" w:tplc="0409000F">
+      <w:start w:val="1"/>
+      <w:numFmt w:val="decimal"/>
+      <w:lvlText w:val="%1."/>
+      <w:lvlJc w:val="left"/>
+      <w:pPr>
+        <w:ind w:left="720" w:hanging="360"/>
+      </w:pPr>
+      <w:rPr>
+        <w:rFonts w:hint="default"/>
+      </w:rPr>
+    </w:lvl>
+    <w:lvl w:ilvl="1" w:tplc="04090019" w:tentative="1">
+      <w:start w:val="1"/>
+      <w:numFmt w:val="lowerLetter"/>
+      <w:lvlText w:val="%2."/>
+      <w:lvlJc w:val="left"/>
+      <w:pPr>
+        <w:ind w:left="1440" w:hanging="360"/>
+      </w:pPr>
+    </w:lvl>
+    <w:lvl w:ilvl="2" w:tplc="0409001B" w:tentative="1">
+      <w:start w:val="1"/>
+      <w:numFmt w:val="lowerRoman"/>
+      <w:lvlText w:val="%3."/>
+      <w:lvlJc w:val="right"/>
+      <w:pPr>
+        <w:ind w:left="2160" w:hanging="180"/>
+      </w:pPr>
+    </w:lvl>
+    <w:lvl w:ilvl="3" w:tplc="0409000F" w:tentative="1">
+      <w:start w:val="1"/>
+      <w:numFmt w:val="decimal"/>
+      <w:lvlText w:val="%4."/>
+      <w:lvlJc w:val="left"/>
+      <w:pPr>
+        <w:ind w:left="2880" w:hanging="360"/>
+      </w:pPr>
+    </w:lvl>
+    <w:lvl w:ilvl="4" w:tplc="04090019" w:tentative="1">
+      <w:start w:val="1"/>
+      <w:numFmt w:val="lowerLetter"/>
+      <w:lvlText w:val="%5."/>
+      <w:lvlJc w:val="left"/>
+      <w:pPr>
+        <w:ind w:left="3600" w:hanging="360"/>
+      </w:pPr>
+    </w:lvl>
+    <w:lvl w:ilvl="5" w:tplc="0409001B" w:tentative="1">
+      <w:start w:val="1"/>
+      <w:numFmt w:val="lowerRoman"/>
+      <w:lvlText w:val="%6."/>
+      <w:lvlJc w:val="right"/>
+      <w:pPr>
+        <w:ind w:left="4320" w:hanging="180"/>
+      </w:pPr>
+    </w:lvl>
+    <w:lvl w:ilvl="6" w:tplc="0409000F" w:tentative="1">
+      <w:start w:val="1"/>
+      <w:numFmt w:val="decimal"/>
+      <w:lvlText w:val="%7."/>
+      <w:lvlJc w:val="left"/>
+      <w:pPr>
+        <w:ind w:left="5040" w:hanging="360"/>
+      </w:pPr>
+    </w:lvl>
+    <w:lvl w:ilvl="7" w:tplc="04090019" w:tentative="1">
+      <w:start w:val="1"/>
+      <w:numFmt w:val="lowerLetter"/>
+      <w:lvlText w:val="%8."/>
+      <w:lvlJc w:val="left"/>
+      <w:pPr>
+        <w:ind w:left="5760" w:hanging="360"/>
+      </w:pPr>
+    </w:lvl>
+    <w:lvl w:ilvl="8" w:tplc="0409001B" w:tentative="1">
+      <w:start w:val="1"/>
+      <w:numFmt w:val="lowerRoman"/>
+      <w:lvlText w:val="%9."/>
+      <w:lvlJc w:val="right"/>
+      <w:pPr>
+        <w:ind w:left="6480" w:hanging="180"/>
+      </w:pPr>
+    </w:lvl>
+  </w:abstractNum>
+  <w:abstractNum w:abstractNumId="4" w15:restartNumberingAfterBreak="0">
+    <w:nsid w:val="45395338"/>
+    <w:multiLevelType w:val="hybridMultilevel"/>
+    <w:tmpl w:val="E530EC84"/>
+    <w:lvl w:ilvl="0" w:tplc="0409000F">
+      <w:start w:val="1"/>
+      <w:numFmt w:val="decimal"/>
+      <w:lvlText w:val="%1."/>
+      <w:lvlJc w:val="left"/>
+      <w:pPr>
+        <w:ind w:left="720" w:hanging="360"/>
+      </w:pPr>
+      <w:rPr>
+        <w:rFonts w:hint="default"/>
+      </w:rPr>
+    </w:lvl>
+    <w:lvl w:ilvl="1" w:tplc="04090019" w:tentative="1">
+      <w:start w:val="1"/>
+      <w:numFmt w:val="lowerLetter"/>
+      <w:lvlText w:val="%2."/>
+      <w:lvlJc w:val="left"/>
+      <w:pPr>
+        <w:ind w:left="1440" w:hanging="360"/>
+      </w:pPr>
+    </w:lvl>
+    <w:lvl w:ilvl="2" w:tplc="0409001B" w:tentative="1">
+      <w:start w:val="1"/>
+      <w:numFmt w:val="lowerRoman"/>
+      <w:lvlText w:val="%3."/>
+      <w:lvlJc w:val="right"/>
+      <w:pPr>
+        <w:ind w:left="2160" w:hanging="180"/>
+      </w:pPr>
+    </w:lvl>
+    <w:lvl w:ilvl="3" w:tplc="0409000F" w:tentative="1">
+      <w:start w:val="1"/>
+      <w:numFmt w:val="decimal"/>
+      <w:lvlText w:val="%4."/>
+      <w:lvlJc w:val="left"/>
+      <w:pPr>
+        <w:ind w:left="2880" w:hanging="360"/>
+      </w:pPr>
+    </w:lvl>
+    <w:lvl w:ilvl="4" w:tplc="04090019" w:tentative="1">
+      <w:start w:val="1"/>
+      <w:numFmt w:val="lowerLetter"/>
+      <w:lvlText w:val="%5."/>
+      <w:lvlJc w:val="left"/>
+      <w:pPr>
+        <w:ind w:left="3600" w:hanging="360"/>
+      </w:pPr>
+    </w:lvl>
+    <w:lvl w:ilvl="5" w:tplc="0409001B" w:tentative="1">
+      <w:start w:val="1"/>
+      <w:numFmt w:val="lowerRoman"/>
+      <w:lvlText w:val="%6."/>
+      <w:lvlJc w:val="right"/>
+      <w:pPr>
+        <w:ind w:left="4320" w:hanging="180"/>
+      </w:pPr>
+    </w:lvl>
+    <w:lvl w:ilvl="6" w:tplc="0409000F" w:tentative="1">
+      <w:start w:val="1"/>
+      <w:numFmt w:val="decimal"/>
+      <w:lvlText w:val="%7."/>
+      <w:lvlJc w:val="left"/>
+      <w:pPr>
+        <w:ind w:left="5040" w:hanging="360"/>
+      </w:pPr>
+    </w:lvl>
+    <w:lvl w:ilvl="7" w:tplc="04090019" w:tentative="1">
+      <w:start w:val="1"/>
+      <w:numFmt w:val="lowerLetter"/>
+      <w:lvlText w:val="%8."/>
+      <w:lvlJc w:val="left"/>
+      <w:pPr>
+        <w:ind w:left="5760" w:hanging="360"/>
+      </w:pPr>
+    </w:lvl>
+    <w:lvl w:ilvl="8" w:tplc="0409001B" w:tentative="1">
+      <w:start w:val="1"/>
+      <w:numFmt w:val="lowerRoman"/>
+      <w:lvlText w:val="%9."/>
+      <w:lvlJc w:val="right"/>
+      <w:pPr>
+        <w:ind w:left="6480" w:hanging="180"/>
+      </w:pPr>
+    </w:lvl>
+  </w:abstractNum>
+  <w:abstractNum w:abstractNumId="5" w15:restartNumberingAfterBreak="0">
     <w:nsid w:val="4C81337D"/>
     <w:multiLevelType w:val="hybridMultilevel"/>
     <w:tmpl w:val="E530EC84"/>
@@ -763,7 +1636,7 @@
       </w:pPr>
     </w:lvl>
   </w:abstractNum>
-  <w:abstractNum w:abstractNumId="3" w15:restartNumberingAfterBreak="0">
+  <w:abstractNum w:abstractNumId="6" w15:restartNumberingAfterBreak="0">
     <w:nsid w:val="70CE64FE"/>
     <w:multiLevelType w:val="hybridMultilevel"/>
     <w:tmpl w:val="71C63AD6"/>
@@ -849,7 +1722,96 @@
       </w:pPr>
     </w:lvl>
   </w:abstractNum>
-  <w:abstractNum w:abstractNumId="4" w15:restartNumberingAfterBreak="0">
+  <w:abstractNum w:abstractNumId="7" w15:restartNumberingAfterBreak="0">
+    <w:nsid w:val="731C537C"/>
+    <w:multiLevelType w:val="hybridMultilevel"/>
+    <w:tmpl w:val="E530EC84"/>
+    <w:lvl w:ilvl="0" w:tplc="0409000F">
+      <w:start w:val="1"/>
+      <w:numFmt w:val="decimal"/>
+      <w:lvlText w:val="%1."/>
+      <w:lvlJc w:val="left"/>
+      <w:pPr>
+        <w:ind w:left="720" w:hanging="360"/>
+      </w:pPr>
+      <w:rPr>
+        <w:rFonts w:hint="default"/>
+      </w:rPr>
+    </w:lvl>
+    <w:lvl w:ilvl="1" w:tplc="04090019" w:tentative="1">
+      <w:start w:val="1"/>
+      <w:numFmt w:val="lowerLetter"/>
+      <w:lvlText w:val="%2."/>
+      <w:lvlJc w:val="left"/>
+      <w:pPr>
+        <w:ind w:left="1440" w:hanging="360"/>
+      </w:pPr>
+    </w:lvl>
+    <w:lvl w:ilvl="2" w:tplc="0409001B" w:tentative="1">
+      <w:start w:val="1"/>
+      <w:numFmt w:val="lowerRoman"/>
+      <w:lvlText w:val="%3."/>
+      <w:lvlJc w:val="right"/>
+      <w:pPr>
+        <w:ind w:left="2160" w:hanging="180"/>
+      </w:pPr>
+    </w:lvl>
+    <w:lvl w:ilvl="3" w:tplc="0409000F" w:tentative="1">
+      <w:start w:val="1"/>
+      <w:numFmt w:val="decimal"/>
+      <w:lvlText w:val="%4."/>
+      <w:lvlJc w:val="left"/>
+      <w:pPr>
+        <w:ind w:left="2880" w:hanging="360"/>
+      </w:pPr>
+    </w:lvl>
+    <w:lvl w:ilvl="4" w:tplc="04090019" w:tentative="1">
+      <w:start w:val="1"/>
+      <w:numFmt w:val="lowerLetter"/>
+      <w:lvlText w:val="%5."/>
+      <w:lvlJc w:val="left"/>
+      <w:pPr>
+        <w:ind w:left="3600" w:hanging="360"/>
+      </w:pPr>
+    </w:lvl>
+    <w:lvl w:ilvl="5" w:tplc="0409001B" w:tentative="1">
+      <w:start w:val="1"/>
+      <w:numFmt w:val="lowerRoman"/>
+      <w:lvlText w:val="%6."/>
+      <w:lvlJc w:val="right"/>
+      <w:pPr>
+        <w:ind w:left="4320" w:hanging="180"/>
+      </w:pPr>
+    </w:lvl>
+    <w:lvl w:ilvl="6" w:tplc="0409000F" w:tentative="1">
+      <w:start w:val="1"/>
+      <w:numFmt w:val="decimal"/>
+      <w:lvlText w:val="%7."/>
+      <w:lvlJc w:val="left"/>
+      <w:pPr>
+        <w:ind w:left="5040" w:hanging="360"/>
+      </w:pPr>
+    </w:lvl>
+    <w:lvl w:ilvl="7" w:tplc="04090019" w:tentative="1">
+      <w:start w:val="1"/>
+      <w:numFmt w:val="lowerLetter"/>
+      <w:lvlText w:val="%8."/>
+      <w:lvlJc w:val="left"/>
+      <w:pPr>
+        <w:ind w:left="5760" w:hanging="360"/>
+      </w:pPr>
+    </w:lvl>
+    <w:lvl w:ilvl="8" w:tplc="0409001B" w:tentative="1">
+      <w:start w:val="1"/>
+      <w:numFmt w:val="lowerRoman"/>
+      <w:lvlText w:val="%9."/>
+      <w:lvlJc w:val="right"/>
+      <w:pPr>
+        <w:ind w:left="6480" w:hanging="180"/>
+      </w:pPr>
+    </w:lvl>
+  </w:abstractNum>
+  <w:abstractNum w:abstractNumId="8" w15:restartNumberingAfterBreak="0">
     <w:nsid w:val="75BE3CD3"/>
     <w:multiLevelType w:val="hybridMultilevel"/>
     <w:tmpl w:val="E530EC84"/>
@@ -939,19 +1901,31 @@
     </w:lvl>
   </w:abstractNum>
   <w:num w:numId="1">
+    <w:abstractNumId w:val="1"/>
+  </w:num>
+  <w:num w:numId="2">
+    <w:abstractNumId w:val="2"/>
+  </w:num>
+  <w:num w:numId="3">
+    <w:abstractNumId w:val="8"/>
+  </w:num>
+  <w:num w:numId="4">
+    <w:abstractNumId w:val="6"/>
+  </w:num>
+  <w:num w:numId="5">
+    <w:abstractNumId w:val="5"/>
+  </w:num>
+  <w:num w:numId="6">
+    <w:abstractNumId w:val="7"/>
+  </w:num>
+  <w:num w:numId="7">
     <w:abstractNumId w:val="0"/>
   </w:num>
-  <w:num w:numId="2">
-    <w:abstractNumId w:val="1"/>
-  </w:num>
-  <w:num w:numId="3">
-    <w:abstractNumId w:val="4"/>
-  </w:num>
-  <w:num w:numId="4">
+  <w:num w:numId="8">
     <w:abstractNumId w:val="3"/>
   </w:num>
-  <w:num w:numId="5">
-    <w:abstractNumId w:val="2"/>
+  <w:num w:numId="9">
+    <w:abstractNumId w:val="4"/>
   </w:num>
 </w:numbering>
 </file>

</xml_diff>